<commit_message>
Fixed an translation error
</commit_message>
<xml_diff>
--- a/Research/Architecture Research.docx
+++ b/Research/Architecture Research.docx
@@ -8,14 +8,14 @@
         <w:rPr>
           <w:sz w:val="40"/>
           <w:szCs w:val="40"/>
-          <w:lang w:val="nl-NL"/>
+          <w:lang w:val="en-US"/>
         </w:rPr>
       </w:pPr>
       <w:r>
         <w:rPr>
           <w:sz w:val="40"/>
           <w:szCs w:val="40"/>
-          <w:lang w:val="nl-NL"/>
+          <w:lang w:val="en-US"/>
         </w:rPr>
         <w:t>Architecture Research</w:t>
       </w:r>
@@ -26,7 +26,7 @@
         <w:rPr>
           <w:sz w:val="40"/>
           <w:szCs w:val="40"/>
-          <w:lang w:val="nl-NL"/>
+          <w:lang w:val="en-US"/>
         </w:rPr>
       </w:pPr>
       <w:r>
@@ -103,7 +103,7 @@
         <w:rPr>
           <w:sz w:val="40"/>
           <w:szCs w:val="40"/>
-          <w:lang w:val="nl-NL"/>
+          <w:lang w:val="en-US"/>
         </w:rPr>
       </w:pPr>
     </w:p>
@@ -113,7 +113,7 @@
         <w:rPr>
           <w:sz w:val="40"/>
           <w:szCs w:val="40"/>
-          <w:lang w:val="nl-NL"/>
+          <w:lang w:val="en-US"/>
         </w:rPr>
       </w:pPr>
     </w:p>
@@ -123,7 +123,7 @@
         <w:rPr>
           <w:sz w:val="40"/>
           <w:szCs w:val="40"/>
-          <w:lang w:val="nl-NL"/>
+          <w:lang w:val="en-US"/>
         </w:rPr>
       </w:pPr>
     </w:p>
@@ -133,7 +133,7 @@
         <w:rPr>
           <w:sz w:val="40"/>
           <w:szCs w:val="40"/>
-          <w:lang w:val="nl-NL"/>
+          <w:lang w:val="en-US"/>
         </w:rPr>
       </w:pPr>
     </w:p>
@@ -143,7 +143,7 @@
         <w:rPr>
           <w:sz w:val="40"/>
           <w:szCs w:val="40"/>
-          <w:lang w:val="nl-NL"/>
+          <w:lang w:val="en-US"/>
         </w:rPr>
       </w:pPr>
     </w:p>
@@ -153,7 +153,7 @@
         <w:rPr>
           <w:sz w:val="40"/>
           <w:szCs w:val="40"/>
-          <w:lang w:val="nl-NL"/>
+          <w:lang w:val="en-US"/>
         </w:rPr>
       </w:pPr>
     </w:p>
@@ -163,7 +163,7 @@
         <w:rPr>
           <w:sz w:val="40"/>
           <w:szCs w:val="40"/>
-          <w:lang w:val="nl-NL"/>
+          <w:lang w:val="en-US"/>
         </w:rPr>
       </w:pPr>
     </w:p>
@@ -173,7 +173,7 @@
         <w:rPr>
           <w:sz w:val="40"/>
           <w:szCs w:val="40"/>
-          <w:lang w:val="nl-NL"/>
+          <w:lang w:val="en-US"/>
         </w:rPr>
       </w:pPr>
     </w:p>
@@ -183,7 +183,7 @@
         <w:rPr>
           <w:sz w:val="40"/>
           <w:szCs w:val="40"/>
-          <w:lang w:val="nl-NL"/>
+          <w:lang w:val="en-US"/>
         </w:rPr>
       </w:pPr>
     </w:p>
@@ -193,7 +193,7 @@
         <w:rPr>
           <w:sz w:val="40"/>
           <w:szCs w:val="40"/>
-          <w:lang w:val="nl-NL"/>
+          <w:lang w:val="en-US"/>
         </w:rPr>
       </w:pPr>
     </w:p>
@@ -203,7 +203,7 @@
         <w:rPr>
           <w:sz w:val="40"/>
           <w:szCs w:val="40"/>
-          <w:lang w:val="nl-NL"/>
+          <w:lang w:val="en-US"/>
         </w:rPr>
       </w:pPr>
     </w:p>
@@ -213,14 +213,14 @@
         <w:rPr>
           <w:sz w:val="40"/>
           <w:szCs w:val="40"/>
-          <w:lang w:val="nl-NL"/>
+          <w:lang w:val="en-US"/>
         </w:rPr>
       </w:pPr>
       <w:r>
         <w:rPr>
           <w:sz w:val="40"/>
           <w:szCs w:val="40"/>
-          <w:lang w:val="nl-NL"/>
+          <w:lang w:val="en-US"/>
         </w:rPr>
         <w:t>Jeroen Koeter</w:t>
       </w:r>
@@ -231,14 +231,14 @@
         <w:rPr>
           <w:sz w:val="40"/>
           <w:szCs w:val="40"/>
-          <w:lang w:val="nl-NL"/>
+          <w:lang w:val="en-US"/>
         </w:rPr>
       </w:pPr>
       <w:r>
         <w:rPr>
           <w:sz w:val="40"/>
           <w:szCs w:val="40"/>
-          <w:lang w:val="nl-NL"/>
+          <w:lang w:val="en-US"/>
         </w:rPr>
         <w:t>S3-DB01</w:t>
       </w:r>
@@ -248,14 +248,14 @@
         <w:rPr>
           <w:sz w:val="40"/>
           <w:szCs w:val="40"/>
-          <w:lang w:val="nl-NL"/>
+          <w:lang w:val="en-US"/>
         </w:rPr>
       </w:pPr>
       <w:r>
         <w:rPr>
           <w:sz w:val="40"/>
           <w:szCs w:val="40"/>
-          <w:lang w:val="nl-NL"/>
+          <w:lang w:val="en-US"/>
         </w:rPr>
         <w:br w:type="page"/>
       </w:r>
@@ -263,6 +263,10 @@
     <w:sdt>
       <w:sdtPr>
         <w:rPr>
+          <w:rFonts w:asciiTheme="minorHAnsi" w:eastAsiaTheme="minorHAnsi" w:hAnsiTheme="minorHAnsi" w:cstheme="minorBidi"/>
+          <w:color w:val="auto"/>
+          <w:sz w:val="22"/>
+          <w:szCs w:val="22"/>
           <w:lang w:val="nl-NL"/>
         </w:rPr>
         <w:id w:val="506486279"/>
@@ -273,25 +277,29 @@
       </w:sdtPr>
       <w:sdtEndPr>
         <w:rPr>
-          <w:rFonts w:asciiTheme="minorHAnsi" w:eastAsiaTheme="minorHAnsi" w:hAnsiTheme="minorHAnsi" w:cstheme="minorBidi"/>
           <w:b/>
           <w:bCs/>
-          <w:color w:val="auto"/>
-          <w:sz w:val="22"/>
-          <w:szCs w:val="22"/>
-          <w:lang w:eastAsia="en-US"/>
         </w:rPr>
       </w:sdtEndPr>
       <w:sdtContent>
         <w:p>
           <w:pPr>
             <w:pStyle w:val="Kopvaninhoudsopgave"/>
+            <w:rPr>
+              <w:lang w:val="en-US"/>
+            </w:rPr>
           </w:pPr>
           <w:r>
             <w:rPr>
-              <w:lang w:val="nl-NL"/>
+              <w:lang w:val="en-US"/>
             </w:rPr>
-            <w:t>Inhoud</w:t>
+            <w:t xml:space="preserve">Table of </w:t>
+          </w:r>
+          <w:r>
+            <w:rPr>
+              <w:lang w:val="en-US"/>
+            </w:rPr>
+            <w:t>contents</w:t>
           </w:r>
         </w:p>
         <w:p>
@@ -303,7 +311,6 @@
             <w:rPr>
               <w:rFonts w:eastAsiaTheme="minorEastAsia"/>
               <w:noProof/>
-              <w:lang/>
             </w:rPr>
           </w:pPr>
           <w:r>
@@ -383,7 +390,6 @@
             <w:rPr>
               <w:rFonts w:eastAsiaTheme="minorEastAsia"/>
               <w:noProof/>
-              <w:lang/>
             </w:rPr>
           </w:pPr>
           <w:hyperlink w:anchor="_Toc67579026" w:history="1">
@@ -454,7 +460,6 @@
             <w:rPr>
               <w:rFonts w:eastAsiaTheme="minorEastAsia"/>
               <w:noProof/>
-              <w:lang/>
             </w:rPr>
           </w:pPr>
           <w:hyperlink w:anchor="_Toc67579027" w:history="1">
@@ -860,19 +865,7 @@
         <w:rPr>
           <w:lang w:val="en-US"/>
         </w:rPr>
-        <w:t xml:space="preserve">What are the </w:t>
-      </w:r>
-      <w:r>
-        <w:rPr>
-          <w:lang w:val="en-US"/>
-        </w:rPr>
-        <w:t>c</w:t>
-      </w:r>
-      <w:r>
-        <w:rPr>
-          <w:lang w:val="en-US"/>
-        </w:rPr>
-        <w:t>os of the microservice architecture?</w:t>
+        <w:t>What are the cos of the microservice architecture?</w:t>
       </w:r>
     </w:p>
     <w:p>
@@ -1227,19 +1220,7 @@
         <w:rPr>
           <w:lang w:val="en-US"/>
         </w:rPr>
-        <w:t xml:space="preserve">What are the </w:t>
-      </w:r>
-      <w:r>
-        <w:rPr>
-          <w:lang w:val="en-US"/>
-        </w:rPr>
-        <w:t>cons</w:t>
-      </w:r>
-      <w:r>
-        <w:rPr>
-          <w:lang w:val="en-US"/>
-        </w:rPr>
-        <w:t xml:space="preserve"> of an monolithic architecture?</w:t>
+        <w:t>What are the cons of an monolithic architecture?</w:t>
       </w:r>
     </w:p>
     <w:p>
@@ -1485,6 +1466,7 @@
         <w:docPartUnique/>
       </w:docPartObj>
     </w:sdtPr>
+    <w:sdtEndPr/>
     <w:sdtContent>
       <w:p>
         <w:pPr>
@@ -2459,9 +2441,6 @@
     <w:pPr>
       <w:outlineLvl w:val="9"/>
     </w:pPr>
-    <w:rPr>
-      <w:lang/>
-    </w:rPr>
   </w:style>
   <w:style w:type="paragraph" w:styleId="Inhopg1">
     <w:name w:val="toc 1"/>

</xml_diff>